<commit_message>
Added a N cycle species linkage table and polished the N cycle section in draft
</commit_message>
<xml_diff>
--- a/figures_and_tables/STable2_microbial_taxa.docx
+++ b/figures_and_tables/STable2_microbial_taxa.docx
@@ -6215,14 +6215,16 @@
               <w:spacing w:after="0" w:line="100" w:lineRule="atLeast"/>
               <w:rPr>
                 <w:rFonts w:ascii="Times New Roman" w:hAnsi="Times New Roman"/>
-                <w:sz w:val="20"/>
-                <w:szCs w:val="20"/>
-              </w:rPr>
-            </w:pPr>
-            <w:proofErr w:type="spellStart"/>
-            <w:r>
-              <w:rPr>
-                <w:rFonts w:ascii="Times New Roman" w:hAnsi="Times New Roman"/>
+                <w:i/>
+                <w:sz w:val="20"/>
+                <w:szCs w:val="20"/>
+              </w:rPr>
+            </w:pPr>
+            <w:proofErr w:type="spellStart"/>
+            <w:r>
+              <w:rPr>
+                <w:rFonts w:ascii="Times New Roman" w:hAnsi="Times New Roman"/>
+                <w:i/>
                 <w:sz w:val="20"/>
                 <w:szCs w:val="20"/>
               </w:rPr>
@@ -9123,7 +9125,23 @@
                 <w:sz w:val="20"/>
                 <w:szCs w:val="20"/>
               </w:rPr>
-              <w:t>Hexpoda</w:t>
+              <w:t>Hex</w:t>
+            </w:r>
+            <w:r>
+              <w:rPr>
+                <w:rFonts w:ascii="Times New Roman" w:hAnsi="Times New Roman"/>
+                <w:sz w:val="20"/>
+                <w:szCs w:val="20"/>
+              </w:rPr>
+              <w:t>a</w:t>
+            </w:r>
+            <w:r>
+              <w:rPr>
+                <w:rFonts w:ascii="Times New Roman" w:hAnsi="Times New Roman"/>
+                <w:sz w:val="20"/>
+                <w:szCs w:val="20"/>
+              </w:rPr>
+              <w:t>poda</w:t>
             </w:r>
             <w:proofErr w:type="spellEnd"/>
           </w:p>

</xml_diff>